<commit_message>
Project Proposal First Draft
</commit_message>
<xml_diff>
--- a/ProjectProposal.docx
+++ b/ProjectProposal.docx
@@ -67,6 +67,9 @@
       <w:r>
         <w:t>MIAA Scouting Report</w:t>
       </w:r>
+      <w:r>
+        <w:t xml:space="preserve"> Project Proposal</w:t>
+      </w:r>
       <w:bookmarkStart w:id="0" w:name="_GoBack"/>
       <w:bookmarkEnd w:id="0"/>
     </w:p>
@@ -77,7 +80,10 @@
     </w:p>
     <w:p>
       <w:r>
-        <w:t>Date: September 12, 2017</w:t>
+        <w:t>Date: September 20</w:t>
+      </w:r>
+      <w:r>
+        <w:t>, 2017</w:t>
       </w:r>
     </w:p>
     <w:p>
@@ -118,10 +124,7 @@
         <w:ind w:left="720"/>
       </w:pPr>
       <w:r>
-        <w:t>&lt;Discuss the general domain</w:t>
-      </w:r>
-      <w:r>
-        <w:t xml:space="preserve"> and the significance of the problem and why it’s important to be addressed.&gt;</w:t>
+        <w:t>The issue we are trying to address with this project is the lack of simple, convenient methods to produce a scouting report on athletic teams in the MIAA Conference.</w:t>
       </w:r>
     </w:p>
     <w:p>
@@ -138,13 +141,7 @@
         <w:ind w:left="720"/>
       </w:pPr>
       <w:r>
-        <w:t>&lt;Provi</w:t>
-      </w:r>
-      <w:r>
-        <w:t>de an overview of the solution such as its features and exactly how it will solve the problem discussed.</w:t>
-      </w:r>
-      <w:r>
-        <w:t>&gt;</w:t>
+        <w:t>The solution that we are going to provide is going to be a simple, convenient, time-saving application that produces scouting report like information about MIAA Athletic Teams. We want to include at least two sports in the application; more if time-permitting.</w:t>
       </w:r>
     </w:p>
     <w:p>
@@ -161,7 +158,7 @@
         <w:ind w:left="720"/>
       </w:pPr>
       <w:r>
-        <w:t>&lt;Discuss why you have an interest in this area and what are your qualifications that make you believe will lead to successful completion.&gt;</w:t>
+        <w:t>Our main interest in this project is because Mitch is on the soccer team at Calvin and believes this tool could be useful for both coaches and players at Calvin College. Ethan is passionate about sports and wants to take a further dive into combining programming with athletics. Ethan and Mitch are both seniors at Calvin College with programming experience in front-end programming (for the user interface experience) and back-end programming (data analysis and databases).</w:t>
       </w:r>
     </w:p>
     <w:p>
@@ -183,55 +180,7 @@
     </w:p>
     <w:p>
       <w:r>
-        <w:t>&lt;</w:t>
-      </w:r>
-      <w:r>
-        <w:t xml:space="preserve">Who is your </w:t>
-      </w:r>
-      <w:r>
-        <w:t>mentor</w:t>
-      </w:r>
-      <w:r>
-        <w:t xml:space="preserve"> and why was the </w:t>
-      </w:r>
-      <w:r>
-        <w:t>mentor</w:t>
-      </w:r>
-      <w:r>
-        <w:t xml:space="preserve"> selected?</w:t>
-      </w:r>
-      <w:r>
-        <w:t xml:space="preserve"> </w:t>
-      </w:r>
-      <w:r>
-        <w:t xml:space="preserve"> W</w:t>
-      </w:r>
-      <w:r>
-        <w:t>ho else is providing you domain guidance a</w:t>
-      </w:r>
-      <w:r>
-        <w:t>nd feedback about your progress?</w:t>
-      </w:r>
-      <w:r>
-        <w:t xml:space="preserve">  What are their qualifications?</w:t>
-      </w:r>
-      <w:r>
-        <w:t xml:space="preserve">  Are you collaborating with another person or organization?  If so, who are they</w:t>
-      </w:r>
-      <w:r>
-        <w:t>,</w:t>
-      </w:r>
-      <w:r>
-        <w:t xml:space="preserve"> and what is their involvement?</w:t>
-      </w:r>
-      <w:r>
-        <w:t xml:space="preserve"> </w:t>
-      </w:r>
-      <w:r>
-        <w:t>Also, note in the risk management section any dependencies you have on them that could impact your ability to complete the project.</w:t>
-      </w:r>
-      <w:r>
-        <w:t>&gt;</w:t>
+        <w:t>The mentor for this project is Professor Norman. Professor Norman is Mitch’s academic advisor and he frequently attends sporting games at Calvin College. Since Mitch Stark is on the soccer team at Calvin, we are planning on collaborating with Coach Ryan Souders about specifically the user interface experience portion of our project and what data/information he thinks would be useful for a soccer scouting report. Based on the other sport(s) we want to incorporate, we may meet with other coaches at Calvin to discuss their ideas of useful data/information. Depending on time availability, we may meet with Calvin student athletes to discuss their ideas on user interface experience. The only dependency we have on outside sources would be finding meeting times to meet with these coaches.</w:t>
       </w:r>
     </w:p>
     <w:p>
@@ -239,12 +188,13 @@
         <w:pStyle w:val="Heading1"/>
       </w:pPr>
       <w:r>
+        <w:lastRenderedPageBreak/>
         <w:t>Research Question</w:t>
       </w:r>
     </w:p>
     <w:p>
       <w:r>
-        <w:t>&lt;Describe the research question that you’ll be addressing.  This portion is particularly important for honor projects, which must include significant, publishable work.&gt;</w:t>
+        <w:t>n/a</w:t>
       </w:r>
     </w:p>
     <w:p>
@@ -260,19 +210,10 @@
     </w:p>
     <w:p>
       <w:r>
-        <w:t xml:space="preserve">&lt;Describe what you know of or anticipate as an approach to the solution. </w:t>
-      </w:r>
-      <w:r>
-        <w:t>Will this be a phased approach, iterative, exploratory etc?</w:t>
-      </w:r>
-      <w:r>
-        <w:t xml:space="preserve"> </w:t>
-      </w:r>
-      <w:r>
-        <w:t xml:space="preserve"> </w:t>
-      </w:r>
-      <w:r>
-        <w:t>&gt;</w:t>
+        <w:t xml:space="preserve">In regards to development of our solution, we think our development will combine </w:t>
+      </w:r>
+      <w:r>
+        <w:t>a phased approach and an iterative approach. We know the back-end development will need to be the first phase as we scrape data from the MIAA team websites, analyze the data, and then store it in a database. Once we have a good handle on the foundation of the back-end, we will perform a more iterative approach where we produce results every certain time interval, receive feedback from advisor, users, etc., and then repeat the process. The iterative approach will include both front-end development and then modifying the back-end development as needed.</w:t>
       </w:r>
     </w:p>
     <w:p>
@@ -280,7 +221,6 @@
         <w:pStyle w:val="Heading1"/>
       </w:pPr>
       <w:r>
-        <w:lastRenderedPageBreak/>
         <w:t>Quality Assurance</w:t>
       </w:r>
     </w:p>
@@ -298,22 +238,59 @@
         <w:ind w:left="720"/>
       </w:pPr>
       <w:r>
-        <w:t>&lt;</w:t>
-      </w:r>
-      <w:r>
-        <w:t xml:space="preserve">Review the critical dates </w:t>
-      </w:r>
-      <w:r>
-        <w:t>shown in the course website schedule</w:t>
-      </w:r>
-      <w:r>
-        <w:t xml:space="preserve"> and make adjustments as necessary with your </w:t>
-      </w:r>
-      <w:r>
-        <w:t>mentor’s</w:t>
-      </w:r>
-      <w:r>
-        <w:t xml:space="preserve"> approval. &gt;</w:t>
+        <w:t>September 30: Submit Project Proposal</w:t>
+      </w:r>
+    </w:p>
+    <w:p>
+      <w:pPr>
+        <w:ind w:left="720"/>
+      </w:pPr>
+      <w:r>
+        <w:t>December 5: Senior Project Progress Report Presentation</w:t>
+      </w:r>
+    </w:p>
+    <w:p>
+      <w:pPr>
+        <w:ind w:left="720"/>
+      </w:pPr>
+      <w:r>
+        <w:t>December 15: Project Website Draft</w:t>
+      </w:r>
+    </w:p>
+    <w:p>
+      <w:pPr>
+        <w:ind w:left="720"/>
+      </w:pPr>
+      <w:r>
+        <w:tab/>
+      </w:r>
+      <w:r>
+        <w:tab/>
+        <w:t>Project Status Report</w:t>
+      </w:r>
+    </w:p>
+    <w:p>
+      <w:pPr>
+        <w:ind w:left="720"/>
+      </w:pPr>
+      <w:r>
+        <w:t>February: Second Status Report</w:t>
+      </w:r>
+    </w:p>
+    <w:p>
+      <w:pPr>
+        <w:ind w:left="720"/>
+      </w:pPr>
+      <w:r>
+        <w:t>May: Final Senior Project Presentation</w:t>
+      </w:r>
+    </w:p>
+    <w:p>
+      <w:pPr>
+        <w:ind w:left="720"/>
+      </w:pPr>
+      <w:r>
+        <w:t>May 15: Final Deliverables</w:t>
       </w:r>
     </w:p>
     <w:p>
@@ -330,16 +307,10 @@
         <w:ind w:left="720"/>
       </w:pPr>
       <w:r>
-        <w:t>&lt;What type of revie</w:t>
-      </w:r>
-      <w:r>
-        <w:t>ws do you plan on conducting, and when do you plan to conduct them</w:t>
-      </w:r>
-      <w:r>
-        <w:t xml:space="preserve"> and who will be involved</w:t>
-      </w:r>
-      <w:r>
-        <w:t>?&gt;</w:t>
+        <w:t>We will do code reviews with each other and potential</w:t>
+      </w:r>
+      <w:r>
+        <w:t>ly Professor Norman.</w:t>
       </w:r>
     </w:p>
     <w:p>
@@ -356,13 +327,7 @@
         <w:ind w:left="720"/>
       </w:pPr>
       <w:r>
-        <w:t>&lt;Discuss your approach to testing.  When do yo</w:t>
-      </w:r>
-      <w:r>
-        <w:t xml:space="preserve">u plan to submit a test plan? </w:t>
-      </w:r>
-      <w:r>
-        <w:t>&gt;</w:t>
+        <w:t>Our approach to testing will be to do lots of internal testing for the back-end system and external testing for our front-end system(s). We will create a test plan for the back-end system(s) during this fall semester and a test plan for our front-end system(s) during the spring semester.</w:t>
       </w:r>
     </w:p>
     <w:p>
@@ -562,6 +527,7 @@
         <w:pStyle w:val="Heading1"/>
       </w:pPr>
       <w:r>
+        <w:lastRenderedPageBreak/>
         <w:t>Risk Analysis</w:t>
       </w:r>
     </w:p>
@@ -593,9 +559,9 @@
         <w:tblLook w:val="01E0" w:firstRow="1" w:lastRow="1" w:firstColumn="1" w:lastColumn="1" w:noHBand="0" w:noVBand="0"/>
       </w:tblPr>
       <w:tblGrid>
-        <w:gridCol w:w="3771"/>
-        <w:gridCol w:w="2290"/>
-        <w:gridCol w:w="2569"/>
+        <w:gridCol w:w="3738"/>
+        <w:gridCol w:w="2291"/>
+        <w:gridCol w:w="2601"/>
       </w:tblGrid>
       <w:tr>
         <w:tc>
@@ -672,8 +638,11 @@
             <w:tcW w:w="2340" w:type="dxa"/>
           </w:tcPr>
           <w:p>
-            <w:r>
-              <w:t>&lt;discuss the likelihood of this happening, or enter N/A&gt;</w:t>
+            <w:pPr>
+              <w:jc w:val="center"/>
+            </w:pPr>
+            <w:r>
+              <w:t>No</w:t>
             </w:r>
           </w:p>
         </w:tc>
@@ -682,13 +651,19 @@
             <w:tcW w:w="2628" w:type="dxa"/>
           </w:tcPr>
           <w:p>
-            <w:r>
-              <w:t>&lt;discuss how you will manage this issue if the exposure is significant&gt;</w:t>
+            <w:pPr>
+              <w:jc w:val="center"/>
+            </w:pPr>
+            <w:r>
+              <w:t>N/A</w:t>
             </w:r>
           </w:p>
         </w:tc>
       </w:tr>
       <w:tr>
+        <w:trPr>
+          <w:trHeight w:val="575"/>
+        </w:trPr>
         <w:tc>
           <w:tcPr>
             <w:tcW w:w="3888" w:type="dxa"/>
@@ -707,9 +682,6 @@
             <w:pPr>
               <w:jc w:val="center"/>
             </w:pPr>
-            <w:r>
-              <w:t>“</w:t>
-            </w:r>
           </w:p>
         </w:tc>
         <w:tc>
@@ -720,9 +692,6 @@
             <w:pPr>
               <w:jc w:val="center"/>
             </w:pPr>
-            <w:r>
-              <w:t>“</w:t>
-            </w:r>
           </w:p>
         </w:tc>
       </w:tr>
@@ -746,7 +715,7 @@
               <w:jc w:val="center"/>
             </w:pPr>
             <w:r>
-              <w:t>“</w:t>
+              <w:t>Yes, looking for usability advice from Coach Ryan Souders and maybe other coaches or student athletes.</w:t>
             </w:r>
           </w:p>
         </w:tc>
@@ -759,7 +728,7 @@
               <w:jc w:val="center"/>
             </w:pPr>
             <w:r>
-              <w:t>“</w:t>
+              <w:t>Plan ahead accordingly. Schedule times well in advance to meet with coaches or student athletes.</w:t>
             </w:r>
           </w:p>
         </w:tc>
@@ -771,7 +740,6 @@
           </w:tcPr>
           <w:p>
             <w:r>
-              <w:lastRenderedPageBreak/>
               <w:t>If success depends on testing by an outside source, are there any barriers to completing testing?</w:t>
             </w:r>
           </w:p>
@@ -785,7 +753,7 @@
               <w:jc w:val="center"/>
             </w:pPr>
             <w:r>
-              <w:t>“</w:t>
+              <w:t>N/A</w:t>
             </w:r>
           </w:p>
         </w:tc>
@@ -798,7 +766,7 @@
               <w:jc w:val="center"/>
             </w:pPr>
             <w:r>
-              <w:t>“</w:t>
+              <w:t>N/A</w:t>
             </w:r>
           </w:p>
         </w:tc>
@@ -823,7 +791,7 @@
               <w:jc w:val="center"/>
             </w:pPr>
             <w:r>
-              <w:t>“</w:t>
+              <w:t>Yes, some sort of programming language for data analytics.</w:t>
             </w:r>
           </w:p>
         </w:tc>
@@ -836,12 +804,15 @@
               <w:jc w:val="center"/>
             </w:pPr>
             <w:r>
-              <w:t>“</w:t>
+              <w:t>Dedicate time during fall semester to researching/learning the language that we decide.</w:t>
             </w:r>
           </w:p>
         </w:tc>
       </w:tr>
       <w:tr>
+        <w:trPr>
+          <w:trHeight w:val="863"/>
+        </w:trPr>
         <w:tc>
           <w:tcPr>
             <w:tcW w:w="3888" w:type="dxa"/>
@@ -861,7 +832,7 @@
               <w:jc w:val="center"/>
             </w:pPr>
             <w:r>
-              <w:t>“</w:t>
+              <w:t>No</w:t>
             </w:r>
           </w:p>
         </w:tc>
@@ -874,7 +845,7 @@
               <w:jc w:val="center"/>
             </w:pPr>
             <w:r>
-              <w:t>“</w:t>
+              <w:t>N/A</w:t>
             </w:r>
           </w:p>
         </w:tc>
@@ -898,9 +869,6 @@
             <w:pPr>
               <w:jc w:val="center"/>
             </w:pPr>
-            <w:r>
-              <w:t>“</w:t>
-            </w:r>
           </w:p>
         </w:tc>
         <w:tc>
@@ -911,9 +879,6 @@
             <w:pPr>
               <w:jc w:val="center"/>
             </w:pPr>
-            <w:r>
-              <w:t>“</w:t>
-            </w:r>
           </w:p>
         </w:tc>
       </w:tr>
@@ -937,7 +902,7 @@
               <w:jc w:val="center"/>
             </w:pPr>
             <w:r>
-              <w:t>“</w:t>
+              <w:t>N/A</w:t>
             </w:r>
           </w:p>
         </w:tc>
@@ -950,7 +915,7 @@
               <w:jc w:val="center"/>
             </w:pPr>
             <w:r>
-              <w:t>“</w:t>
+              <w:t>N/A</w:t>
             </w:r>
           </w:p>
         </w:tc>

</xml_diff>

<commit_message>
updates to project proposal
</commit_message>
<xml_diff>
--- a/ProjectProposal.docx
+++ b/ProjectProposal.docx
@@ -1,6 +1,6 @@
 
 <file path=word/document.xml><?xml version="1.0" encoding="utf-8"?>
-<w:document xmlns:wpc="http://schemas.microsoft.com/office/word/2010/wordprocessingCanvas" xmlns:mo="http://schemas.microsoft.com/office/mac/office/2008/main" xmlns:mc="http://schemas.openxmlformats.org/markup-compatibility/2006" xmlns:mv="urn:schemas-microsoft-com:mac:vml" xmlns:o="urn:schemas-microsoft-com:office:office" xmlns:r="http://schemas.openxmlformats.org/officeDocument/2006/relationships" xmlns:m="http://schemas.openxmlformats.org/officeDocument/2006/math" xmlns:v="urn:schemas-microsoft-com:vml" xmlns:wp14="http://schemas.microsoft.com/office/word/2010/wordprocessingDrawing" xmlns:wp="http://schemas.openxmlformats.org/drawingml/2006/wordprocessingDrawing" xmlns:w10="urn:schemas-microsoft-com:office:word" xmlns:w="http://schemas.openxmlformats.org/wordprocessingml/2006/main" xmlns:w14="http://schemas.microsoft.com/office/word/2010/wordml" xmlns:w15="http://schemas.microsoft.com/office/word/2012/wordml" xmlns:wpg="http://schemas.microsoft.com/office/word/2010/wordprocessingGroup" xmlns:wpi="http://schemas.microsoft.com/office/word/2010/wordprocessingInk" xmlns:wne="http://schemas.microsoft.com/office/word/2006/wordml" xmlns:wps="http://schemas.microsoft.com/office/word/2010/wordprocessingShape" mc:Ignorable="w14 w15 wp14">
+<w:document xmlns:wpc="http://schemas.microsoft.com/office/word/2010/wordprocessingCanvas" xmlns:cx="http://schemas.microsoft.com/office/drawing/2014/chartex" xmlns:cx1="http://schemas.microsoft.com/office/drawing/2015/9/8/chartex" xmlns:cx2="http://schemas.microsoft.com/office/drawing/2015/10/21/chartex" xmlns:cx3="http://schemas.microsoft.com/office/drawing/2016/5/9/chartex" xmlns:cx4="http://schemas.microsoft.com/office/drawing/2016/5/10/chartex" xmlns:cx5="http://schemas.microsoft.com/office/drawing/2016/5/11/chartex" xmlns:cx6="http://schemas.microsoft.com/office/drawing/2016/5/12/chartex" xmlns:cx7="http://schemas.microsoft.com/office/drawing/2016/5/13/chartex" xmlns:cx8="http://schemas.microsoft.com/office/drawing/2016/5/14/chartex" xmlns:mc="http://schemas.openxmlformats.org/markup-compatibility/2006" xmlns:aink="http://schemas.microsoft.com/office/drawing/2016/ink" xmlns:am3d="http://schemas.microsoft.com/office/drawing/2017/model3d" xmlns:o="urn:schemas-microsoft-com:office:office" xmlns:r="http://schemas.openxmlformats.org/officeDocument/2006/relationships" xmlns:m="http://schemas.openxmlformats.org/officeDocument/2006/math" xmlns:v="urn:schemas-microsoft-com:vml" xmlns:wp14="http://schemas.microsoft.com/office/word/2010/wordprocessingDrawing" xmlns:wp="http://schemas.openxmlformats.org/drawingml/2006/wordprocessingDrawing" xmlns:w10="urn:schemas-microsoft-com:office:word" xmlns:w="http://schemas.openxmlformats.org/wordprocessingml/2006/main" xmlns:w14="http://schemas.microsoft.com/office/word/2010/wordml" xmlns:w15="http://schemas.microsoft.com/office/word/2012/wordml" xmlns:w16cid="http://schemas.microsoft.com/office/word/2016/wordml/cid" xmlns:w16se="http://schemas.microsoft.com/office/word/2015/wordml/symex" xmlns:wpg="http://schemas.microsoft.com/office/word/2010/wordprocessingGroup" xmlns:wpi="http://schemas.microsoft.com/office/word/2010/wordprocessingInk" xmlns:wne="http://schemas.microsoft.com/office/word/2006/wordml" xmlns:wps="http://schemas.microsoft.com/office/word/2010/wordprocessingShape" mc:Ignorable="w14 w15 w16se w16cid wp14">
   <w:body>
     <w:p>
       <w:pPr>
@@ -77,8 +77,6 @@
       <w:r>
         <w:t>Date: September 26</w:t>
       </w:r>
-      <w:bookmarkStart w:id="0" w:name="_GoBack"/>
-      <w:bookmarkEnd w:id="0"/>
       <w:r>
         <w:t>, 2017</w:t>
       </w:r>
@@ -121,7 +119,31 @@
         <w:ind w:left="720"/>
       </w:pPr>
       <w:r>
-        <w:t>The issue we are trying to address with this project is the lack of simple, convenient methods to produce a scouting report on athletic teams in the MIAA Conference.</w:t>
+        <w:t xml:space="preserve">The issue we are trying to address with this project is the lack of simple, convenient methods to produce a scouting report on athletic teams in the MIAA Conference. Currently, the Men’s Soccer team at Calvin uses a template word document, that is manually filled in to show the starting line-up, top-goal scorers, and other key players. To do this, the coaching staff generally </w:t>
+      </w:r>
+      <w:proofErr w:type="gramStart"/>
+      <w:r>
+        <w:t>has to</w:t>
+      </w:r>
+      <w:proofErr w:type="gramEnd"/>
+      <w:r>
+        <w:t xml:space="preserve"> go onto the other team’s website, search through games played and see who’s started the most, and then continue looking through the stats to determine the “best” players. This is inefficient and inconvenient to do multiple times in a single week. Furthermore, because of the manual work required, the coaching staff usually does not have time to dig through deeper and more meaningful statistics, like goals per game average for each player, saves per game for goalies, etc. Finally, many games include small descriptions of </w:t>
+      </w:r>
+      <w:proofErr w:type="gramStart"/>
+      <w:r>
+        <w:t>all of</w:t>
+      </w:r>
+      <w:proofErr w:type="gramEnd"/>
+      <w:r>
+        <w:t xml:space="preserve"> the goals that have been scored. This could be extremely useful to find out the most common ways that teams score (close-range, </w:t>
+      </w:r>
+      <w:proofErr w:type="gramStart"/>
+      <w:r>
+        <w:t>off of</w:t>
+      </w:r>
+      <w:proofErr w:type="gramEnd"/>
+      <w:r>
+        <w:t xml:space="preserve"> crosses, etc.) which is simply too much work to do manually.</w:t>
       </w:r>
     </w:p>
     <w:p>
@@ -138,7 +160,23 @@
         <w:ind w:left="720"/>
       </w:pPr>
       <w:r>
-        <w:t>The solution that we are going to provide is going to be a simple, convenient, time-saving application that produces scouting report like information about MIAA Athletic Teams. We want to include at least two sports in the application; more if time-permitting.</w:t>
+        <w:t xml:space="preserve">The solution that we are going to provide is going to be a simple, convenient, time-saving application that produces scouting report like information about MIAA Athletic Teams. We want to include at least two sports in the application; more if time-permitting. The solution will be scraping data off of the various MIAA </w:t>
+      </w:r>
+      <w:proofErr w:type="gramStart"/>
+      <w:r>
+        <w:t>teams</w:t>
+      </w:r>
+      <w:proofErr w:type="gramEnd"/>
+      <w:r>
+        <w:t xml:space="preserve"> websites, including team statistics, individual player statistics, goal summaries, and substitutions. This will allow Calvin coaches to get a much more in-depth view of a team on a player-by-player basis with a simple click of a button. The end product will be a web application with a minimal user interface that includes a </w:t>
+      </w:r>
+      <w:proofErr w:type="gramStart"/>
+      <w:r>
+        <w:t>drop down</w:t>
+      </w:r>
+      <w:proofErr w:type="gramEnd"/>
+      <w:r>
+        <w:t xml:space="preserve"> menu of teams to scout, and a button that will then generate the scouting report. One extension goal would be to generate this scouting report into a printable document template, with room at the bottom for the coach to jot down any other notes about the opposition that the statistics do not cover.</w:t>
       </w:r>
     </w:p>
     <w:p>
@@ -147,6 +185,7 @@
         <w:ind w:left="720"/>
       </w:pPr>
       <w:r>
+        <w:lastRenderedPageBreak/>
         <w:t>Your Interest and Qualifications</w:t>
       </w:r>
     </w:p>
@@ -177,7 +216,15 @@
     </w:p>
     <w:p>
       <w:r>
-        <w:t>The mentor for this project is Professor Norman. Professor Norman is Mitch’s academic advisor and he frequently attends sporting games at Calvin College. Since Mitch Stark is on the soccer team at Calvin, we are planning on collaborating with Coach Ryan Souders about specifically the user interface experience portion of our project and what data/information he thinks would be useful for a soccer scouting report. Based on the other sport(s) we want to incorporate, we may meet with other coaches at Calvin to discuss their ideas of useful data/information. Depending on time availability, we may meet with Calvin student athletes to discuss their ideas on user interface experience. The only dependency we have on outside sources would be finding meeting times to meet with these coaches.</w:t>
+        <w:t xml:space="preserve">The mentor for this project is Professor Norman. Professor Norman is Mitch’s academic advisor and he frequently attends sporting games at Calvin College. Since Mitch Stark is on the soccer team at Calvin, we are planning on collaborating with Coach Ryan </w:t>
+      </w:r>
+      <w:proofErr w:type="spellStart"/>
+      <w:r>
+        <w:t>Souders</w:t>
+      </w:r>
+      <w:proofErr w:type="spellEnd"/>
+      <w:r>
+        <w:t xml:space="preserve"> about specifically the user interface experience portion of our project and what data/information he thinks would be useful for a soccer scouting report. Based on the other sport(s) we want to incorporate, we may meet with other coaches at Calvin to discuss their ideas of useful data/information. Depending on time availability, we may meet with Calvin student athletes to discuss their ideas on user interface experience. The only dependency we have on outside sources would be finding meeting times to meet with these coaches.</w:t>
       </w:r>
     </w:p>
     <w:p>
@@ -185,7 +232,6 @@
         <w:pStyle w:val="Heading1"/>
       </w:pPr>
       <w:r>
-        <w:lastRenderedPageBreak/>
         <w:t xml:space="preserve">Development </w:t>
       </w:r>
       <w:r>
@@ -194,10 +240,15 @@
     </w:p>
     <w:p>
       <w:r>
-        <w:t xml:space="preserve">In regards to development of our solution, we think our development will combine </w:t>
-      </w:r>
-      <w:r>
-        <w:t>a phased approach and an iterative approach. We know the back-end development will need to be the first phase as we scrape data from the MIAA team websites, analyze the data, and then store it in a database. Once we have a good handle on the foundation of the back-end, we will perform a more iterative approach where we produce results every certain time interval, receive feedback from advisor, users, etc., and then repeat the process. The iterative approach will include both front-end development and then modifying the back-end development as needed.</w:t>
+        <w:t xml:space="preserve">The development approach that will be used on this project will be a combination of a phased approach and an iterative approach. The first phase contains the data collection and storage of the statistics required to make this application. The second phase will then include the analysis of the data that has been collected and the presentation of the analyzed data with a user interface. </w:t>
+      </w:r>
+      <w:proofErr w:type="gramStart"/>
+      <w:r>
+        <w:t>Both of these</w:t>
+      </w:r>
+      <w:proofErr w:type="gramEnd"/>
+      <w:r>
+        <w:t xml:space="preserve"> phases will have two-week iterations which have deadlines set for various goals such as completing plans, prototypes, and features. Finally, the development approach will be somewhat agile as there will be meetings scheduled with various coaches from the Calvin Athletics’ Department to get feedback on statistics being collected and the user interface design. As these coaches will be the end users of the solution, the development will be altered slightly to fit the needs of these users.</w:t>
       </w:r>
     </w:p>
     <w:p/>
@@ -226,7 +277,13 @@
         </w:numPr>
       </w:pPr>
       <w:r>
-        <w:t>October 6: Finalize Back-End &amp; Front-End Development Plan</w:t>
+        <w:t xml:space="preserve">October 6: </w:t>
+      </w:r>
+      <w:r>
+        <w:t>Back-End &amp; Front-End Development Plan</w:t>
+      </w:r>
+      <w:r>
+        <w:t xml:space="preserve"> Complete</w:t>
       </w:r>
     </w:p>
     <w:p>
@@ -274,7 +331,10 @@
         </w:numPr>
       </w:pPr>
       <w:r>
-        <w:t>October 20: Working web scraper prototype</w:t>
+        <w:t xml:space="preserve">October 20: </w:t>
+      </w:r>
+      <w:r>
+        <w:t>Web Scraper Prototype Complete</w:t>
       </w:r>
     </w:p>
     <w:p>
@@ -288,6 +348,9 @@
       <w:r>
         <w:t>November 3: Database Schema &amp; Populating Database</w:t>
       </w:r>
+      <w:r>
+        <w:t xml:space="preserve"> Complete</w:t>
+      </w:r>
     </w:p>
     <w:p>
       <w:pPr>
@@ -301,7 +364,16 @@
         <w:t xml:space="preserve">November 17: </w:t>
       </w:r>
       <w:r>
-        <w:t>Finalize Front-End Layout &amp; Begin API Development</w:t>
+        <w:t xml:space="preserve">First Phase </w:t>
+      </w:r>
+      <w:r>
+        <w:t>Front-End Layout</w:t>
+      </w:r>
+      <w:r>
+        <w:t xml:space="preserve"> Complete</w:t>
+      </w:r>
+      <w:r>
+        <w:t xml:space="preserve"> &amp; Begin API Development</w:t>
       </w:r>
     </w:p>
     <w:p>
@@ -316,7 +388,13 @@
         <w:t>December 1:</w:t>
       </w:r>
       <w:r>
-        <w:t xml:space="preserve"> Finalize Front-End API Development</w:t>
+        <w:t xml:space="preserve"> First Phase </w:t>
+      </w:r>
+      <w:r>
+        <w:t>Front-End API Development</w:t>
+      </w:r>
+      <w:r>
+        <w:t xml:space="preserve"> Complete</w:t>
       </w:r>
     </w:p>
     <w:p>
@@ -331,7 +409,19 @@
         <w:t>December 15:</w:t>
       </w:r>
       <w:r>
-        <w:t xml:space="preserve"> Front-End CSS &amp; Project Status Report</w:t>
+        <w:t xml:space="preserve"> </w:t>
+      </w:r>
+      <w:r>
+        <w:t xml:space="preserve">First Phase </w:t>
+      </w:r>
+      <w:r>
+        <w:t xml:space="preserve">Front-End CSS </w:t>
+      </w:r>
+      <w:r>
+        <w:t xml:space="preserve">Complete </w:t>
+      </w:r>
+      <w:r>
+        <w:t>&amp; Project Status Report</w:t>
       </w:r>
     </w:p>
     <w:p>
@@ -343,6 +433,7 @@
         </w:numPr>
       </w:pPr>
       <w:r>
+        <w:lastRenderedPageBreak/>
         <w:t>January: Tentatively off (unless bored)</w:t>
       </w:r>
     </w:p>
@@ -355,7 +446,13 @@
         </w:numPr>
       </w:pPr>
       <w:r>
-        <w:t>February 9: Plan Data Analysis</w:t>
+        <w:t xml:space="preserve">February 9: </w:t>
+      </w:r>
+      <w:r>
+        <w:t>Data Analysis</w:t>
+      </w:r>
+      <w:r>
+        <w:t xml:space="preserve"> Plan Complete</w:t>
       </w:r>
     </w:p>
     <w:p>
@@ -367,7 +464,13 @@
         </w:numPr>
       </w:pPr>
       <w:r>
-        <w:t>February 23: Continue Work on Data Analysis</w:t>
+        <w:t xml:space="preserve">February 23: </w:t>
+      </w:r>
+      <w:r>
+        <w:t>Data Analysis</w:t>
+      </w:r>
+      <w:r>
+        <w:t xml:space="preserve"> Prototype Complete</w:t>
       </w:r>
     </w:p>
     <w:p>
@@ -379,7 +482,10 @@
         </w:numPr>
       </w:pPr>
       <w:r>
-        <w:t>March 9: Finalize Analysis of Data</w:t>
+        <w:t>Ma</w:t>
+      </w:r>
+      <w:r>
+        <w:t>rch 9: Data Analysis Development Complete</w:t>
       </w:r>
     </w:p>
     <w:p>
@@ -396,6 +502,9 @@
       <w:r>
         <w:t xml:space="preserve"> User Testing</w:t>
       </w:r>
+      <w:r>
+        <w:t xml:space="preserve"> Complete</w:t>
+      </w:r>
     </w:p>
     <w:p>
       <w:pPr>
@@ -424,8 +533,13 @@
         <w:t>April 20:</w:t>
       </w:r>
       <w:r>
-        <w:t xml:space="preserve"> Research into App Extendables</w:t>
-      </w:r>
+        <w:t xml:space="preserve"> Research into App </w:t>
+      </w:r>
+      <w:proofErr w:type="spellStart"/>
+      <w:r>
+        <w:t>Extendsions</w:t>
+      </w:r>
+      <w:proofErr w:type="spellEnd"/>
     </w:p>
     <w:p>
       <w:pPr>
@@ -463,10 +577,18 @@
         <w:t>May 4:</w:t>
       </w:r>
       <w:r>
-        <w:t xml:space="preserve"> Fi</w:t>
-      </w:r>
-      <w:r>
-        <w:t>nalize All Development &amp; Prepare for Presentation</w:t>
+        <w:t xml:space="preserve"> </w:t>
+      </w:r>
+      <w:r>
+        <w:t xml:space="preserve">All Development </w:t>
+      </w:r>
+      <w:r>
+        <w:t xml:space="preserve">Complete </w:t>
+      </w:r>
+      <w:bookmarkStart w:id="0" w:name="_GoBack"/>
+      <w:bookmarkEnd w:id="0"/>
+      <w:r>
+        <w:t>&amp; Prepare for Presentation</w:t>
       </w:r>
     </w:p>
     <w:p>
@@ -564,7 +686,6 @@
         <w:ind w:left="720"/>
       </w:pPr>
       <w:r>
-        <w:lastRenderedPageBreak/>
         <w:t>Reviews</w:t>
       </w:r>
     </w:p>
@@ -861,6 +982,7 @@
               <w:rPr>
                 <w:b/>
               </w:rPr>
+              <w:lastRenderedPageBreak/>
               <w:t>Risk</w:t>
             </w:r>
           </w:p>
@@ -1003,7 +1125,15 @@
               <w:jc w:val="center"/>
             </w:pPr>
             <w:r>
-              <w:t>Yes, looking for usability advice from Coach Ryan Souders and maybe other coaches or student athletes.</w:t>
+              <w:t xml:space="preserve">Yes, looking for usability advice from Coach Ryan </w:t>
+            </w:r>
+            <w:proofErr w:type="spellStart"/>
+            <w:r>
+              <w:t>Souders</w:t>
+            </w:r>
+            <w:proofErr w:type="spellEnd"/>
+            <w:r>
+              <w:t xml:space="preserve"> and maybe other coaches or student athletes.</w:t>
             </w:r>
           </w:p>
         </w:tc>
@@ -1015,8 +1145,13 @@
             <w:pPr>
               <w:jc w:val="center"/>
             </w:pPr>
-            <w:r>
-              <w:t>Plan ahead accordingly. Schedule times well in advance to meet with coaches or student athletes.</w:t>
+            <w:proofErr w:type="gramStart"/>
+            <w:r>
+              <w:t>Plan ahead</w:t>
+            </w:r>
+            <w:proofErr w:type="gramEnd"/>
+            <w:r>
+              <w:t xml:space="preserve"> accordingly. Schedule times well in advance to meet with coaches or student athletes.</w:t>
             </w:r>
           </w:p>
         </w:tc>
@@ -1151,7 +1286,6 @@
           </w:tcPr>
           <w:p>
             <w:r>
-              <w:lastRenderedPageBreak/>
               <w:t>Is there any potential of physical resources you have listed of not being available?</w:t>
             </w:r>
           </w:p>
@@ -1228,8 +1362,8 @@
 </file>
 
 <file path=word/numbering.xml><?xml version="1.0" encoding="utf-8"?>
-<w:numbering xmlns:wpc="http://schemas.microsoft.com/office/word/2010/wordprocessingCanvas" xmlns:mo="http://schemas.microsoft.com/office/mac/office/2008/main" xmlns:mc="http://schemas.openxmlformats.org/markup-compatibility/2006" xmlns:mv="urn:schemas-microsoft-com:mac:vml" xmlns:o="urn:schemas-microsoft-com:office:office" xmlns:r="http://schemas.openxmlformats.org/officeDocument/2006/relationships" xmlns:m="http://schemas.openxmlformats.org/officeDocument/2006/math" xmlns:v="urn:schemas-microsoft-com:vml" xmlns:wp14="http://schemas.microsoft.com/office/word/2010/wordprocessingDrawing" xmlns:wp="http://schemas.openxmlformats.org/drawingml/2006/wordprocessingDrawing" xmlns:w10="urn:schemas-microsoft-com:office:word" xmlns:w="http://schemas.openxmlformats.org/wordprocessingml/2006/main" xmlns:w14="http://schemas.microsoft.com/office/word/2010/wordml" xmlns:w15="http://schemas.microsoft.com/office/word/2012/wordml" xmlns:wpg="http://schemas.microsoft.com/office/word/2010/wordprocessingGroup" xmlns:wpi="http://schemas.microsoft.com/office/word/2010/wordprocessingInk" xmlns:wne="http://schemas.microsoft.com/office/word/2006/wordml" xmlns:wps="http://schemas.microsoft.com/office/word/2010/wordprocessingShape" mc:Ignorable="w14 w15 wp14">
-  <w:abstractNum w:abstractNumId="0">
+<w:numbering xmlns:wpc="http://schemas.microsoft.com/office/word/2010/wordprocessingCanvas" xmlns:cx="http://schemas.microsoft.com/office/drawing/2014/chartex" xmlns:cx1="http://schemas.microsoft.com/office/drawing/2015/9/8/chartex" xmlns:cx2="http://schemas.microsoft.com/office/drawing/2015/10/21/chartex" xmlns:cx3="http://schemas.microsoft.com/office/drawing/2016/5/9/chartex" xmlns:cx4="http://schemas.microsoft.com/office/drawing/2016/5/10/chartex" xmlns:cx5="http://schemas.microsoft.com/office/drawing/2016/5/11/chartex" xmlns:cx6="http://schemas.microsoft.com/office/drawing/2016/5/12/chartex" xmlns:cx7="http://schemas.microsoft.com/office/drawing/2016/5/13/chartex" xmlns:cx8="http://schemas.microsoft.com/office/drawing/2016/5/14/chartex" xmlns:mc="http://schemas.openxmlformats.org/markup-compatibility/2006" xmlns:aink="http://schemas.microsoft.com/office/drawing/2016/ink" xmlns:am3d="http://schemas.microsoft.com/office/drawing/2017/model3d" xmlns:o="urn:schemas-microsoft-com:office:office" xmlns:r="http://schemas.openxmlformats.org/officeDocument/2006/relationships" xmlns:m="http://schemas.openxmlformats.org/officeDocument/2006/math" xmlns:v="urn:schemas-microsoft-com:vml" xmlns:wp14="http://schemas.microsoft.com/office/word/2010/wordprocessingDrawing" xmlns:wp="http://schemas.openxmlformats.org/drawingml/2006/wordprocessingDrawing" xmlns:w10="urn:schemas-microsoft-com:office:word" xmlns:w="http://schemas.openxmlformats.org/wordprocessingml/2006/main" xmlns:w14="http://schemas.microsoft.com/office/word/2010/wordml" xmlns:w15="http://schemas.microsoft.com/office/word/2012/wordml" xmlns:w16cid="http://schemas.microsoft.com/office/word/2016/wordml/cid" xmlns:w16se="http://schemas.microsoft.com/office/word/2015/wordml/symex" xmlns:wpg="http://schemas.microsoft.com/office/word/2010/wordprocessingGroup" xmlns:wpi="http://schemas.microsoft.com/office/word/2010/wordprocessingInk" xmlns:wne="http://schemas.microsoft.com/office/word/2006/wordml" xmlns:wps="http://schemas.microsoft.com/office/word/2010/wordprocessingShape" mc:Ignorable="w14 w15 w16se w16cid wp14">
+  <w:abstractNum w:abstractNumId="0" w15:restartNumberingAfterBreak="0">
     <w:nsid w:val="429922F7"/>
     <w:multiLevelType w:val="hybridMultilevel"/>
     <w:tmpl w:val="895CEF76"/>
@@ -1342,7 +1476,7 @@
       </w:pPr>
     </w:lvl>
   </w:abstractNum>
-  <w:abstractNum w:abstractNumId="1">
+  <w:abstractNum w:abstractNumId="1" w15:restartNumberingAfterBreak="0">
     <w:nsid w:val="61ED1270"/>
     <w:multiLevelType w:val="hybridMultilevel"/>
     <w:tmpl w:val="C1B01B26"/>
@@ -1454,7 +1588,7 @@
       </w:rPr>
     </w:lvl>
   </w:abstractNum>
-  <w:abstractNum w:abstractNumId="2">
+  <w:abstractNum w:abstractNumId="2" w15:restartNumberingAfterBreak="0">
     <w:nsid w:val="668F37B4"/>
     <w:multiLevelType w:val="multilevel"/>
     <w:tmpl w:val="094A9CCA"/>
@@ -1580,7 +1714,7 @@
 </file>
 
 <file path=word/styles.xml><?xml version="1.0" encoding="utf-8"?>
-<w:styles xmlns:mc="http://schemas.openxmlformats.org/markup-compatibility/2006" xmlns:r="http://schemas.openxmlformats.org/officeDocument/2006/relationships" xmlns:w="http://schemas.openxmlformats.org/wordprocessingml/2006/main" xmlns:w14="http://schemas.microsoft.com/office/word/2010/wordml" xmlns:w15="http://schemas.microsoft.com/office/word/2012/wordml" mc:Ignorable="w14 w15">
+<w:styles xmlns:mc="http://schemas.openxmlformats.org/markup-compatibility/2006" xmlns:r="http://schemas.openxmlformats.org/officeDocument/2006/relationships" xmlns:w="http://schemas.openxmlformats.org/wordprocessingml/2006/main" xmlns:w14="http://schemas.microsoft.com/office/word/2010/wordml" xmlns:w15="http://schemas.microsoft.com/office/word/2012/wordml" xmlns:w16cid="http://schemas.microsoft.com/office/word/2016/wordml/cid" xmlns:w16se="http://schemas.microsoft.com/office/word/2015/wordml/symex" mc:Ignorable="w14 w15 w16se w16cid">
   <w:docDefaults>
     <w:rPrDefault>
       <w:rPr>
@@ -1590,7 +1724,7 @@
     </w:rPrDefault>
     <w:pPrDefault/>
   </w:docDefaults>
-  <w:latentStyles w:defLockedState="0" w:defUIPriority="0" w:defSemiHidden="0" w:defUnhideWhenUsed="0" w:defQFormat="0" w:count="382">
+  <w:latentStyles w:defLockedState="0" w:defUIPriority="0" w:defSemiHidden="0" w:defUnhideWhenUsed="0" w:defQFormat="0" w:count="375">
     <w:lsdException w:name="Normal" w:qFormat="1"/>
     <w:lsdException w:name="heading 1" w:qFormat="1"/>
     <w:lsdException w:name="heading 2" w:qFormat="1"/>
@@ -1730,13 +1864,6 @@
     <w:lsdException w:name="Table Web 3" w:semiHidden="1" w:unhideWhenUsed="1"/>
     <w:lsdException w:name="Balloon Text" w:semiHidden="1" w:unhideWhenUsed="1"/>
     <w:lsdException w:name="Table Theme" w:semiHidden="1" w:unhideWhenUsed="1"/>
-    <w:lsdException w:name="Note Level 1" w:semiHidden="1" w:unhideWhenUsed="1"/>
-    <w:lsdException w:name="Note Level 2" w:semiHidden="1" w:unhideWhenUsed="1"/>
-    <w:lsdException w:name="Note Level 3" w:semiHidden="1" w:unhideWhenUsed="1"/>
-    <w:lsdException w:name="Note Level 4" w:semiHidden="1" w:unhideWhenUsed="1"/>
-    <w:lsdException w:name="Note Level 5" w:semiHidden="1" w:unhideWhenUsed="1"/>
-    <w:lsdException w:name="Note Level 6" w:semiHidden="1" w:unhideWhenUsed="1"/>
-    <w:lsdException w:name="Note Level 7" w:semiHidden="1" w:unhideWhenUsed="1"/>
     <w:lsdException w:name="Placeholder Text" w:semiHidden="1" w:uiPriority="99"/>
     <w:lsdException w:name="No Spacing" w:uiPriority="1" w:qFormat="1"/>
     <w:lsdException w:name="Light Shading" w:uiPriority="60"/>
@@ -2036,7 +2163,6 @@
     <w:basedOn w:val="TableNormal"/>
     <w:rsid w:val="001D3A9C"/>
     <w:tblPr>
-      <w:tblInd w:w="0" w:type="dxa"/>
       <w:tblBorders>
         <w:top w:val="single" w:sz="4" w:space="0" w:color="auto"/>
         <w:left w:val="single" w:sz="4" w:space="0" w:color="auto"/>
@@ -2045,12 +2171,6 @@
         <w:insideH w:val="single" w:sz="4" w:space="0" w:color="auto"/>
         <w:insideV w:val="single" w:sz="4" w:space="0" w:color="auto"/>
       </w:tblBorders>
-      <w:tblCellMar>
-        <w:top w:w="0" w:type="dxa"/>
-        <w:left w:w="108" w:type="dxa"/>
-        <w:bottom w:w="0" w:type="dxa"/>
-        <w:right w:w="108" w:type="dxa"/>
-      </w:tblCellMar>
     </w:tblPr>
   </w:style>
   <w:style w:type="character" w:styleId="Hyperlink">

</xml_diff>